<commit_message>
Moving my changes to the develop branch via an intermediary branch. MWW
</commit_message>
<xml_diff>
--- a/documentation/agree/AGREE Exercises.docx
+++ b/documentation/agree/AGREE Exercises.docx
@@ -11,6 +11,16 @@
       </w:r>
     </w:p>
     <w:p>
+      <w:r>
+        <w:t xml:space="preserve">Mike Whalen </w:t>
+      </w:r>
+    </w:p>
+    <w:p>
+      <w:r>
+        <w:t>10/2013</w:t>
+      </w:r>
+    </w:p>
+    <w:p>
       <w:pPr>
         <w:spacing w:before="480"/>
       </w:pPr>
@@ -29,7 +39,12 @@
       </w:r>
       <w:proofErr w:type="spellEnd"/>
       <w:r>
-        <w:t xml:space="preserve">/Documentation/AGREE directory) to install OSATE and AGREE.  The exercises will reference </w:t>
+        <w:t>/Documentation/AGREE directory) to install OSATE and AGREE</w:t>
+      </w:r>
+      <w:bookmarkStart w:id="0" w:name="_GoBack"/>
+      <w:bookmarkEnd w:id="0"/>
+      <w:r>
+        <w:t xml:space="preserve">.  The exercises will reference </w:t>
       </w:r>
       <w:r>
         <w:t>models in three locations</w:t>
@@ -595,8 +610,6 @@
       <w:r>
         <w:t xml:space="preserve">.  If not, is it possible to approximate the property?  </w:t>
       </w:r>
-      <w:bookmarkStart w:id="0" w:name="_GoBack"/>
-      <w:bookmarkEnd w:id="0"/>
       <w:r>
         <w:br/>
       </w:r>

</xml_diff>